<commit_message>
Updated the report and made pdf
</commit_message>
<xml_diff>
--- a/Øving 4/Rapport/Øving4.docx
+++ b/Øving 4/Rapport/Øving4.docx
@@ -154,6 +154,56 @@
           <w:szCs w:val="28"/>
         </w:rPr>
       </w:pPr>
+    </w:p>
+    <w:p>
+      <w:pPr>
+        <w:rPr>
+          <w:rFonts w:ascii="Times New Roman" w:hAnsi="Times New Roman" w:cs="Times New Roman"/>
+          <w:sz w:val="24"/>
+          <w:szCs w:val="28"/>
+        </w:rPr>
+      </w:pPr>
+      <w:r>
+        <w:rPr>
+          <w:rFonts w:ascii="Times New Roman" w:hAnsi="Times New Roman" w:cs="Times New Roman"/>
+          <w:sz w:val="24"/>
+          <w:szCs w:val="28"/>
+        </w:rPr>
+        <w:t>Oppgave 2</w:t>
+      </w:r>
+    </w:p>
+    <w:p>
+      <w:pPr>
+        <w:rPr>
+          <w:rFonts w:ascii="Times New Roman" w:hAnsi="Times New Roman" w:cs="Times New Roman"/>
+          <w:sz w:val="24"/>
+          <w:szCs w:val="28"/>
+        </w:rPr>
+      </w:pPr>
+      <w:r>
+        <w:rPr>
+          <w:rFonts w:ascii="Times New Roman" w:hAnsi="Times New Roman" w:cs="Times New Roman"/>
+          <w:sz w:val="24"/>
+          <w:szCs w:val="28"/>
+        </w:rPr>
+        <w:t>Se javafilene Algorithm1.java og Main1.java for å se algoritme og fungerende test på algoritmefilen i oppgave 1</w:t>
+      </w:r>
+      <w:r>
+        <w:rPr>
+          <w:rFonts w:ascii="Times New Roman" w:hAnsi="Times New Roman" w:cs="Times New Roman"/>
+          <w:sz w:val="24"/>
+          <w:szCs w:val="28"/>
+        </w:rPr>
+        <w:t xml:space="preserve"> som standard</w:t>
+      </w:r>
+      <w:r>
+        <w:rPr>
+          <w:rFonts w:ascii="Times New Roman" w:hAnsi="Times New Roman" w:cs="Times New Roman"/>
+          <w:sz w:val="24"/>
+          <w:szCs w:val="28"/>
+        </w:rPr>
+        <w:t>.</w:t>
+      </w:r>
     </w:p>
     <w:p>
       <w:pPr>

</xml_diff>